<commit_message>
Update the clues to most recent version
</commit_message>
<xml_diff>
--- a/clues/clue_checklist.docx
+++ b/clues/clue_checklist.docx
@@ -151,20 +151,27 @@
       <w:r>
         <w:t xml:space="preserve">Blue bin under </w:t>
       </w:r>
+      <w:r>
+        <w:t>M</w:t>
+      </w:r>
+      <w:r>
+        <w:t>r</w:t>
+      </w:r>
+      <w:r>
+        <w:t>.</w:t>
+      </w:r>
+      <w:r>
+        <w:t xml:space="preserve"> </w:t>
+      </w:r>
       <w:proofErr w:type="spellStart"/>
       <w:r>
-        <w:t>mr</w:t>
+        <w:t>R</w:t>
+      </w:r>
+      <w:r>
+        <w:t>izzis</w:t>
       </w:r>
       <w:proofErr w:type="spellEnd"/>
       <w:r>
-        <w:t xml:space="preserve"> </w:t>
-      </w:r>
-      <w:proofErr w:type="spellStart"/>
-      <w:r>
-        <w:t>rizzis</w:t>
-      </w:r>
-      <w:proofErr w:type="spellEnd"/>
-      <w:r>
         <w:t xml:space="preserve"> desk</w:t>
       </w:r>
     </w:p>
@@ -233,18 +240,18 @@
         </w:numPr>
       </w:pPr>
       <w:r>
-        <w:t xml:space="preserve">Under instructors </w:t>
+        <w:t xml:space="preserve">Under </w:t>
       </w:r>
       <w:proofErr w:type="gramStart"/>
       <w:r>
-        <w:t>desk</w:t>
-      </w:r>
-      <w:r>
-        <w:t xml:space="preserve">  (</w:t>
+        <w:t>instructors</w:t>
       </w:r>
       <w:proofErr w:type="gramEnd"/>
       <w:r>
-        <w:t>NOTE: Put 2 here b/c people confuse this w/ desk in CS dept)</w:t>
+        <w:t xml:space="preserve"> desk</w:t>
+      </w:r>
+      <w:r>
+        <w:t xml:space="preserve"> (NOTE: Put 2 here b/c people confuse this w/ desk in CS dept)</w:t>
       </w:r>
     </w:p>
     <w:p>
@@ -335,6 +342,9 @@
         <w:t xml:space="preserve"> :</w:t>
       </w:r>
       <w:proofErr w:type="gramEnd"/>
+      <w:r>
+        <w:t xml:space="preserve"> Consumerism</w:t>
+      </w:r>
     </w:p>
     <w:p>
       <w:pPr>
@@ -368,13 +378,7 @@
         </w:numPr>
       </w:pPr>
       <w:r>
-        <w:t>346.03 PAN</w:t>
-      </w:r>
-      <w:r>
-        <w:t xml:space="preserve"> </w:t>
-      </w:r>
-      <w:r>
-        <w:t>:</w:t>
+        <w:t>360 CLI: Start New</w:t>
       </w:r>
     </w:p>
     <w:p>

</xml_diff>